<commit_message>
Propsal formatting and data loading fixing
</commit_message>
<xml_diff>
--- a/Project Proposal.docx
+++ b/Project Proposal.docx
@@ -2,6 +2,45 @@
 <file path=word/document.xml><?xml version="1.0" encoding="utf-8"?>
 <w:document xmlns:wpc="http://schemas.microsoft.com/office/word/2010/wordprocessingCanvas" xmlns:cx="http://schemas.microsoft.com/office/drawing/2014/chartex" xmlns:cx1="http://schemas.microsoft.com/office/drawing/2015/9/8/chartex" xmlns:cx2="http://schemas.microsoft.com/office/drawing/2015/10/21/chartex" xmlns:cx3="http://schemas.microsoft.com/office/drawing/2016/5/9/chartex" xmlns:cx4="http://schemas.microsoft.com/office/drawing/2016/5/10/chartex" xmlns:cx5="http://schemas.microsoft.com/office/drawing/2016/5/11/chartex" xmlns:cx6="http://schemas.microsoft.com/office/drawing/2016/5/12/chartex" xmlns:cx7="http://schemas.microsoft.com/office/drawing/2016/5/13/chartex" xmlns:cx8="http://schemas.microsoft.com/office/drawing/2016/5/14/chartex" xmlns:mc="http://schemas.openxmlformats.org/markup-compatibility/2006" xmlns:aink="http://schemas.microsoft.com/office/drawing/2016/ink" xmlns:am3d="http://schemas.microsoft.com/office/drawing/2017/model3d" xmlns:o="urn:schemas-microsoft-com:office:office" xmlns:r="http://schemas.openxmlformats.org/officeDocument/2006/relationships" xmlns:m="http://schemas.openxmlformats.org/officeDocument/2006/math" xmlns:v="urn:schemas-microsoft-com:vml" xmlns:wp14="http://schemas.microsoft.com/office/word/2010/wordprocessingDrawing" xmlns:wp="http://schemas.openxmlformats.org/drawingml/2006/wordprocessingDrawing" xmlns:w10="urn:schemas-microsoft-com:office:word" xmlns:w="http://schemas.openxmlformats.org/wordprocessingml/2006/main" xmlns:w14="http://schemas.microsoft.com/office/word/2010/wordml" xmlns:w15="http://schemas.microsoft.com/office/word/2012/wordml" xmlns:w16cid="http://schemas.microsoft.com/office/word/2016/wordml/cid" xmlns:w16se="http://schemas.microsoft.com/office/word/2015/wordml/symex" xmlns:wpg="http://schemas.microsoft.com/office/word/2010/wordprocessingGroup" xmlns:wpi="http://schemas.microsoft.com/office/word/2010/wordprocessingInk" xmlns:wne="http://schemas.microsoft.com/office/word/2006/wordml" xmlns:wps="http://schemas.microsoft.com/office/word/2010/wordprocessingShape" mc:Ignorable="w14 w15 w16se w16cid wp14">
   <w:body>
+    <w:p>
+      <w:pPr>
+        <w:pStyle w:val="Heading1"/>
+        <w:rPr>
+          <w:color w:val="auto"/>
+          <w:sz w:val="48"/>
+          <w:szCs w:val="48"/>
+        </w:rPr>
+      </w:pPr>
+      <w:r>
+        <w:rPr>
+          <w:color w:val="auto"/>
+          <w:sz w:val="48"/>
+          <w:szCs w:val="48"/>
+        </w:rPr>
+        <w:t>ETL Technical Review</w:t>
+      </w:r>
+    </w:p>
+    <w:p>
+      <w:r>
+        <w:t xml:space="preserve">Team Members: Nada Ibrahim, Luis Hernandez, </w:t>
+      </w:r>
+      <w:proofErr w:type="spellStart"/>
+      <w:r>
+        <w:t>Aizel</w:t>
+      </w:r>
+      <w:proofErr w:type="spellEnd"/>
+      <w:r>
+        <w:t xml:space="preserve"> </w:t>
+      </w:r>
+      <w:proofErr w:type="spellStart"/>
+      <w:r>
+        <w:t>Magsino</w:t>
+      </w:r>
+      <w:proofErr w:type="spellEnd"/>
+      <w:r>
+        <w:t>, Jeffrey Burgos</w:t>
+      </w:r>
+    </w:p>
     <w:p>
       <w:pPr>
         <w:rPr>
@@ -14,7 +53,28 @@
           <w:b/>
           <w:bCs/>
         </w:rPr>
-        <w:t>project proposal:</w:t>
+        <w:t>P</w:t>
+      </w:r>
+      <w:r>
+        <w:rPr>
+          <w:b/>
+          <w:bCs/>
+        </w:rPr>
+        <w:t xml:space="preserve">roject </w:t>
+      </w:r>
+      <w:r>
+        <w:rPr>
+          <w:b/>
+          <w:bCs/>
+        </w:rPr>
+        <w:t>P</w:t>
+      </w:r>
+      <w:r>
+        <w:rPr>
+          <w:b/>
+          <w:bCs/>
+        </w:rPr>
+        <w:t>roposal:</w:t>
       </w:r>
     </w:p>
     <w:p>
@@ -2234,7 +2294,6 @@
                 <w:bCs/>
                 <w:color w:val="000000"/>
               </w:rPr>
-              <w:lastRenderedPageBreak/>
               <w:t>Variables to keep out for:</w:t>
             </w:r>
           </w:p>
@@ -3271,7 +3330,6 @@
         <w:t xml:space="preserve">  </w:t>
       </w:r>
     </w:p>
-    <w:p/>
     <w:p>
       <w:pPr>
         <w:rPr>
@@ -3367,7 +3425,10 @@
         <w:t xml:space="preserve"> extracted the data through web</w:t>
       </w:r>
       <w:r>
-        <w:t xml:space="preserve"> scrapping </w:t>
+        <w:t>-</w:t>
+      </w:r>
+      <w:r>
+        <w:t xml:space="preserve">scraping </w:t>
       </w:r>
       <w:r>
         <w:t>from</w:t>
@@ -3408,19 +3469,14 @@
       </w:r>
       <w:proofErr w:type="spellStart"/>
       <w:r>
-        <w:t>dataframes</w:t>
+        <w:t>d</w:t>
+      </w:r>
+      <w:r>
+        <w:t>ataframes</w:t>
       </w:r>
       <w:proofErr w:type="spellEnd"/>
       <w:r>
-        <w:t xml:space="preserve"> in order to transform the data to a </w:t>
-      </w:r>
-      <w:proofErr w:type="spellStart"/>
-      <w:r>
-        <w:t>usuable</w:t>
-      </w:r>
-      <w:proofErr w:type="spellEnd"/>
-      <w:r>
-        <w:t xml:space="preserve"> format and then loaded the data to </w:t>
+        <w:t xml:space="preserve"> in order to transform the data to a usable format and then loaded the data to </w:t>
       </w:r>
       <w:proofErr w:type="spellStart"/>
       <w:r>
@@ -3455,7 +3511,7 @@
     </w:p>
     <w:p>
       <w:r>
-        <w:t xml:space="preserve">For the web-scrapping </w:t>
+        <w:t xml:space="preserve">For the web-scraping </w:t>
       </w:r>
       <w:r>
         <w:t xml:space="preserve">part of the exercise </w:t>
@@ -3469,7 +3525,13 @@
       </w:r>
       <w:proofErr w:type="spellEnd"/>
       <w:r>
-        <w:t xml:space="preserve"> to scrape the links from the Sephora and Ulta.com websites. We started by creating separate list to store the data and then combined them into a </w:t>
+        <w:t xml:space="preserve"> to scrape the links from the Sephora and Ulta.com websites. We started by creating separate list</w:t>
+      </w:r>
+      <w:r>
+        <w:t>s</w:t>
+      </w:r>
+      <w:r>
+        <w:t xml:space="preserve"> to store the data and then combined them into a </w:t>
       </w:r>
       <w:proofErr w:type="spellStart"/>
       <w:r>
@@ -3520,11 +3582,19 @@
         <w:t xml:space="preserve">in the execution of the code </w:t>
       </w:r>
       <w:r>
-        <w:t xml:space="preserve">to allow the webpage to load before we could extract the data that we needed. </w:t>
+        <w:t>to allow the webpage to load before we could extract the data that we needed.</w:t>
+      </w:r>
+    </w:p>
+    <w:p/>
+    <w:p/>
+    <w:p>
+      <w:r>
+        <w:t xml:space="preserve"> </w:t>
       </w:r>
     </w:p>
     <w:p>
       <w:r>
+        <w:lastRenderedPageBreak/>
         <w:t xml:space="preserve">Some of the code used </w:t>
       </w:r>
       <w:r>
@@ -3640,7 +3710,9 @@
         </w:rPr>
       </w:pPr>
       <w:r>
-        <w:lastRenderedPageBreak/>
+        <w:rPr>
+          <w:noProof/>
+        </w:rPr>
         <w:drawing>
           <wp:inline distT="0" distB="0" distL="0" distR="0" wp14:anchorId="1AB0B89D" wp14:editId="48F84605">
             <wp:extent cx="5943600" cy="3175000"/>
@@ -3769,6 +3841,9 @@
         <w:t xml:space="preserve"> </w:t>
       </w:r>
       <w:r>
+        <w:rPr>
+          <w:noProof/>
+        </w:rPr>
         <w:drawing>
           <wp:inline distT="0" distB="0" distL="0" distR="0" wp14:anchorId="7E3E192D" wp14:editId="7FFF39AB">
             <wp:extent cx="5943600" cy="3234690"/>
@@ -3819,20 +3894,13 @@
           <w:b/>
           <w:bCs/>
         </w:rPr>
+        <w:lastRenderedPageBreak/>
         <w:t>Data Management – Cleanup – (Transformation)</w:t>
       </w:r>
     </w:p>
     <w:p>
       <w:r>
-        <w:t xml:space="preserve">Once we had the </w:t>
-      </w:r>
-      <w:proofErr w:type="gramStart"/>
-      <w:r>
-        <w:t>data</w:t>
-      </w:r>
-      <w:proofErr w:type="gramEnd"/>
-      <w:r>
-        <w:t xml:space="preserve"> we used pandas to create </w:t>
+        <w:t xml:space="preserve">Once we had the data we used pandas to create </w:t>
       </w:r>
       <w:proofErr w:type="spellStart"/>
       <w:r>
@@ -3843,11 +3911,7 @@
         <w:t xml:space="preserve"> in order to clean, determine data integrity and interpret the data. </w:t>
       </w:r>
       <w:r>
-        <w:t xml:space="preserve">We needed to add the store that the product was available on (in this case </w:t>
-      </w:r>
-      <w:r>
-        <w:lastRenderedPageBreak/>
-        <w:t xml:space="preserve">Sephora and </w:t>
+        <w:t xml:space="preserve">We needed to add the store that the product was available on (in this case Sephora and </w:t>
       </w:r>
       <w:proofErr w:type="spellStart"/>
       <w:r>
@@ -3961,6 +4025,7 @@
         </w:drawing>
       </w:r>
     </w:p>
+    <w:p/>
     <w:p>
       <w:pPr>
         <w:rPr>
@@ -3968,14 +4033,6 @@
           <w:bCs/>
         </w:rPr>
       </w:pPr>
-    </w:p>
-    <w:p>
-      <w:pPr>
-        <w:rPr>
-          <w:b/>
-          <w:bCs/>
-        </w:rPr>
-      </w:pPr>
       <w:r>
         <w:rPr>
           <w:b/>
@@ -3990,84 +4047,10 @@
           <w:noProof/>
         </w:rPr>
         <w:lastRenderedPageBreak/>
-        <mc:AlternateContent>
-          <mc:Choice Requires="wps">
-            <w:drawing>
-              <wp:inline distT="0" distB="0" distL="0" distR="0" wp14:anchorId="60BA7DB7" wp14:editId="57454F2D">
-                <wp:extent cx="304800" cy="304800"/>
-                <wp:effectExtent l="0" t="0" r="0" b="0"/>
-                <wp:docPr id="7" name="Rectangle 7"/>
-                <wp:cNvGraphicFramePr>
-                  <a:graphicFrameLocks xmlns:a="http://schemas.openxmlformats.org/drawingml/2006/main" noChangeAspect="1"/>
-                </wp:cNvGraphicFramePr>
-                <a:graphic xmlns:a="http://schemas.openxmlformats.org/drawingml/2006/main">
-                  <a:graphicData uri="http://schemas.microsoft.com/office/word/2010/wordprocessingShape">
-                    <wps:wsp>
-                      <wps:cNvSpPr>
-                        <a:spLocks noChangeAspect="1" noChangeArrowheads="1"/>
-                      </wps:cNvSpPr>
-                      <wps:spPr bwMode="auto">
-                        <a:xfrm>
-                          <a:off x="0" y="0"/>
-                          <a:ext cx="304800" cy="304800"/>
-                        </a:xfrm>
-                        <a:prstGeom prst="rect">
-                          <a:avLst/>
-                        </a:prstGeom>
-                        <a:noFill/>
-                        <a:ln>
-                          <a:noFill/>
-                        </a:ln>
-                        <a:extLst>
-                          <a:ext uri="{909E8E84-426E-40DD-AFC4-6F175D3DCCD1}">
-                            <a14:hiddenFill xmlns:a14="http://schemas.microsoft.com/office/drawing/2010/main">
-                              <a:solidFill>
-                                <a:srgbClr val="FFFFFF"/>
-                              </a:solidFill>
-                            </a14:hiddenFill>
-                          </a:ext>
-                          <a:ext uri="{91240B29-F687-4F45-9708-019B960494DF}">
-                            <a14:hiddenLine xmlns:a14="http://schemas.microsoft.com/office/drawing/2010/main" w="9525">
-                              <a:solidFill>
-                                <a:srgbClr val="000000"/>
-                              </a:solidFill>
-                              <a:miter lim="800000"/>
-                              <a:headEnd/>
-                              <a:tailEnd/>
-                            </a14:hiddenLine>
-                          </a:ext>
-                        </a:extLst>
-                      </wps:spPr>
-                      <wps:bodyPr rot="0" vert="horz" wrap="square" lIns="91440" tIns="45720" rIns="91440" bIns="45720" anchor="t" anchorCtr="0" upright="1">
-                        <a:noAutofit/>
-                      </wps:bodyPr>
-                    </wps:wsp>
-                  </a:graphicData>
-                </a:graphic>
-              </wp:inline>
-            </w:drawing>
-          </mc:Choice>
-          <mc:Fallback>
-            <w:pict>
-              <v:rect w14:anchorId="33CC4DDC" id="Rectangle 7" o:spid="_x0000_s1026" style="width:24pt;height:24pt;visibility:visible;mso-wrap-style:square;mso-left-percent:-10001;mso-top-percent:-10001;mso-position-horizontal:absolute;mso-position-horizontal-relative:char;mso-position-vertical:absolute;mso-position-vertical-relative:line;mso-left-percent:-10001;mso-top-percent:-10001;v-text-anchor:top" o:gfxdata="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" filled="f" stroked="f">
-                <o:lock v:ext="edit" aspectratio="t"/>
-                <w10:anchorlock/>
-              </v:rect>
-            </w:pict>
-          </mc:Fallback>
-        </mc:AlternateContent>
-      </w:r>
-      <w:r>
-        <w:rPr>
-          <w:noProof/>
-        </w:rPr>
-        <w:t xml:space="preserve"> </w:t>
-      </w:r>
-      <w:r>
         <w:drawing>
-          <wp:inline distT="0" distB="0" distL="0" distR="0" wp14:anchorId="548CD4FD" wp14:editId="47760C62">
+          <wp:inline distT="0" distB="0" distL="0" distR="0" wp14:anchorId="548CD4FD" wp14:editId="4742E041">
             <wp:extent cx="5943600" cy="4962525"/>
-            <wp:effectExtent l="0" t="0" r="0" b="9525"/>
+            <wp:effectExtent l="0" t="0" r="0" b="0"/>
             <wp:docPr id="8" name="Picture 8"/>
             <wp:cNvGraphicFramePr>
               <a:graphicFrameLocks xmlns:a="http://schemas.openxmlformats.org/drawingml/2006/main" noChangeAspect="1"/>
@@ -4080,7 +4063,13 @@
                     <pic:cNvPicPr/>
                   </pic:nvPicPr>
                   <pic:blipFill>
-                    <a:blip r:embed="rId10"/>
+                    <a:blip r:embed="rId10">
+                      <a:extLst>
+                        <a:ext uri="{28A0092B-C50C-407E-A947-70E740481C1C}">
+                          <a14:useLocalDpi xmlns:a14="http://schemas.microsoft.com/office/drawing/2010/main" val="0"/>
+                        </a:ext>
+                      </a:extLst>
+                    </a:blip>
                     <a:stretch>
                       <a:fillRect/>
                     </a:stretch>
@@ -4184,13 +4173,10 @@
       </w:r>
       <w:proofErr w:type="spellEnd"/>
       <w:r>
-        <w:t xml:space="preserve"> table into a combined new master table. We opted to merge the two tables at this point, as it would</w:t>
+        <w:t xml:space="preserve"> table into a combined new master table. We opted to merge the two tables at this point, as it would improve use and accessibility of the data going forward. Following this step, we proceeded to import the data to PostgreSQL.</w:t>
       </w:r>
       <w:bookmarkStart w:id="0" w:name="_GoBack"/>
       <w:bookmarkEnd w:id="0"/>
-      <w:r>
-        <w:t xml:space="preserve"> improve use and accessibility of the data going forward. Following this step, we proceeded to import the data to PostgreSQL.</w:t>
-      </w:r>
     </w:p>
     <w:p>
       <w:pPr>
@@ -4211,13 +4197,19 @@
           <w:b/>
           <w:bCs/>
         </w:rPr>
+        <w:t>e</w:t>
+      </w:r>
+      <w:r>
+        <w:rPr>
+          <w:b/>
+          <w:bCs/>
+        </w:rPr>
         <w:t>stablish a connection with PostgreSQL</w:t>
       </w:r>
     </w:p>
     <w:p/>
     <w:p>
       <w:r>
-        <w:lastRenderedPageBreak/>
         <w:t xml:space="preserve"> </w:t>
       </w:r>
       <w:r>
@@ -4286,6 +4278,7 @@
           <w:b/>
           <w:bCs/>
         </w:rPr>
+        <w:lastRenderedPageBreak/>
         <w:t xml:space="preserve">Code snipped to </w:t>
       </w:r>
       <w:r>
@@ -4770,9 +4763,31 @@
     <w:name w:val="Normal"/>
     <w:qFormat/>
   </w:style>
+  <w:style w:type="paragraph" w:styleId="Heading1">
+    <w:name w:val="heading 1"/>
+    <w:basedOn w:val="Normal"/>
+    <w:next w:val="Normal"/>
+    <w:link w:val="Heading1Char"/>
+    <w:uiPriority w:val="9"/>
+    <w:qFormat/>
+    <w:rsid w:val="00750313"/>
+    <w:pPr>
+      <w:keepNext/>
+      <w:keepLines/>
+      <w:spacing w:before="240" w:after="0"/>
+      <w:outlineLvl w:val="0"/>
+    </w:pPr>
+    <w:rPr>
+      <w:rFonts w:asciiTheme="majorHAnsi" w:eastAsiaTheme="majorEastAsia" w:hAnsiTheme="majorHAnsi" w:cstheme="majorBidi"/>
+      <w:color w:val="2F5496" w:themeColor="accent1" w:themeShade="BF"/>
+      <w:sz w:val="32"/>
+      <w:szCs w:val="32"/>
+    </w:rPr>
+  </w:style>
   <w:style w:type="character" w:default="1" w:styleId="DefaultParagraphFont">
     <w:name w:val="Default Paragraph Font"/>
     <w:uiPriority w:val="1"/>
+    <w:semiHidden/>
     <w:unhideWhenUsed/>
   </w:style>
   <w:style w:type="table" w:default="1" w:styleId="TableNormal">
@@ -4829,6 +4844,19 @@
     <w:rPr>
       <w:color w:val="605E5C"/>
       <w:shd w:val="clear" w:color="auto" w:fill="E1DFDD"/>
+    </w:rPr>
+  </w:style>
+  <w:style w:type="character" w:customStyle="1" w:styleId="Heading1Char">
+    <w:name w:val="Heading 1 Char"/>
+    <w:basedOn w:val="DefaultParagraphFont"/>
+    <w:link w:val="Heading1"/>
+    <w:uiPriority w:val="9"/>
+    <w:rsid w:val="00750313"/>
+    <w:rPr>
+      <w:rFonts w:asciiTheme="majorHAnsi" w:eastAsiaTheme="majorEastAsia" w:hAnsiTheme="majorHAnsi" w:cstheme="majorBidi"/>
+      <w:color w:val="2F5496" w:themeColor="accent1" w:themeShade="BF"/>
+      <w:sz w:val="32"/>
+      <w:szCs w:val="32"/>
     </w:rPr>
   </w:style>
 </w:styles>
@@ -5134,7 +5162,7 @@
 </file>
 
 <file path=customXml/itemProps1.xml><?xml version="1.0" encoding="utf-8"?>
-<ds:datastoreItem xmlns:ds="http://schemas.openxmlformats.org/officeDocument/2006/customXml" ds:itemID="{51683401-CFE4-4817-A988-0A7BC3C3FADE}">
+<ds:datastoreItem xmlns:ds="http://schemas.openxmlformats.org/officeDocument/2006/customXml" ds:itemID="{3AB0118D-DD27-FC42-B2C3-D0C7FD157519}">
   <ds:schemaRefs>
     <ds:schemaRef ds:uri="http://schemas.openxmlformats.org/officeDocument/2006/bibliography"/>
   </ds:schemaRefs>

</xml_diff>